<commit_message>
maj appli : Track plot OK, Gforces OK, braking OK, Cornering : paramètre à rentrer, XY OK
</commit_message>
<xml_diff>
--- a/5_Appli Invictus/Help.docx
+++ b/5_Appli Invictus/Help.docx
@@ -1,6 +1,6 @@
 
 <file path=word/document.xml><?xml version="1.0" encoding="utf-8"?>
-<w:document xmlns:wpc="http://schemas.microsoft.com/office/word/2010/wordprocessingCanvas" xmlns:cx="http://schemas.microsoft.com/office/drawing/2014/chartex" xmlns:mc="http://schemas.openxmlformats.org/markup-compatibility/2006" xmlns:o="urn:schemas-microsoft-com:office:office" xmlns:r="http://schemas.openxmlformats.org/officeDocument/2006/relationships" xmlns:m="http://schemas.openxmlformats.org/officeDocument/2006/math" xmlns:v="urn:schemas-microsoft-com:vml" xmlns:wp14="http://schemas.microsoft.com/office/word/2010/wordprocessingDrawing" xmlns:wp="http://schemas.openxmlformats.org/drawingml/2006/wordprocessingDrawing" xmlns:w10="urn:schemas-microsoft-com:office:word" xmlns:w="http://schemas.openxmlformats.org/wordprocessingml/2006/main" xmlns:w14="http://schemas.microsoft.com/office/word/2010/wordml" xmlns:w15="http://schemas.microsoft.com/office/word/2012/wordml" xmlns:w16se="http://schemas.microsoft.com/office/word/2015/wordml/symex" xmlns:wpg="http://schemas.microsoft.com/office/word/2010/wordprocessingGroup" xmlns:wpi="http://schemas.microsoft.com/office/word/2010/wordprocessingInk" xmlns:wne="http://schemas.microsoft.com/office/word/2006/wordml" xmlns:wps="http://schemas.microsoft.com/office/word/2010/wordprocessingShape" mc:Ignorable="w14 w15 w16se wp14">
+<w:document xmlns:wpc="http://schemas.microsoft.com/office/word/2010/wordprocessingCanvas" xmlns:cx="http://schemas.microsoft.com/office/drawing/2014/chartex" xmlns:cx1="http://schemas.microsoft.com/office/drawing/2015/9/8/chartex" xmlns:cx2="http://schemas.microsoft.com/office/drawing/2015/10/21/chartex" xmlns:cx3="http://schemas.microsoft.com/office/drawing/2016/5/9/chartex" xmlns:cx4="http://schemas.microsoft.com/office/drawing/2016/5/10/chartex" xmlns:cx5="http://schemas.microsoft.com/office/drawing/2016/5/11/chartex" xmlns:cx6="http://schemas.microsoft.com/office/drawing/2016/5/12/chartex" xmlns:cx7="http://schemas.microsoft.com/office/drawing/2016/5/13/chartex" xmlns:cx8="http://schemas.microsoft.com/office/drawing/2016/5/14/chartex" xmlns:mc="http://schemas.openxmlformats.org/markup-compatibility/2006" xmlns:aink="http://schemas.microsoft.com/office/drawing/2016/ink" xmlns:am3d="http://schemas.microsoft.com/office/drawing/2017/model3d" xmlns:o="urn:schemas-microsoft-com:office:office" xmlns:r="http://schemas.openxmlformats.org/officeDocument/2006/relationships" xmlns:m="http://schemas.openxmlformats.org/officeDocument/2006/math" xmlns:v="urn:schemas-microsoft-com:vml" xmlns:wp14="http://schemas.microsoft.com/office/word/2010/wordprocessingDrawing" xmlns:wp="http://schemas.openxmlformats.org/drawingml/2006/wordprocessingDrawing" xmlns:w10="urn:schemas-microsoft-com:office:word" xmlns:w="http://schemas.openxmlformats.org/wordprocessingml/2006/main" xmlns:w14="http://schemas.microsoft.com/office/word/2010/wordml" xmlns:w15="http://schemas.microsoft.com/office/word/2012/wordml" xmlns:w16cex="http://schemas.microsoft.com/office/word/2018/wordml/cex" xmlns:w16cid="http://schemas.microsoft.com/office/word/2016/wordml/cid" xmlns:w16="http://schemas.microsoft.com/office/word/2018/wordml" xmlns:w16se="http://schemas.microsoft.com/office/word/2015/wordml/symex" xmlns:wpg="http://schemas.microsoft.com/office/word/2010/wordprocessingGroup" xmlns:wpi="http://schemas.microsoft.com/office/word/2010/wordprocessingInk" xmlns:wne="http://schemas.microsoft.com/office/word/2006/wordml" xmlns:wps="http://schemas.microsoft.com/office/word/2010/wordprocessingShape" mc:Ignorable="w14 w15 w16se w16cid w16 w16cex wp14">
   <w:body>
     <w:p>
       <w:pPr>
@@ -1249,11 +1249,9 @@
       <w:r>
         <w:t xml:space="preserve">, elle permettra d’afficher la pression dans le </w:t>
       </w:r>
-      <w:proofErr w:type="spellStart"/>
-      <w:r>
-        <w:t>ciruit</w:t>
-      </w:r>
-      <w:proofErr w:type="spellEnd"/>
+      <w:r>
+        <w:t>circuit</w:t>
+      </w:r>
       <w:r>
         <w:t xml:space="preserve"> avant en fonction de l’arrière, de faire une régression linéaire et d’en déduire la répartition de freinage. On pourra aussi observer la répartition de freinage en fonction de la pression dans les circuits (normalement la répartition se stabilise à haute pression sinon cela indique un problème dans le circuit).</w:t>
       </w:r>
@@ -1318,8 +1316,6 @@
       <w:r>
         <w:t xml:space="preserve"> mais elle permet d’afficher les histogrammes de suspensions pour mieux régler les amortisseurs. Elle devra aussi afficher des statistiques sur ces histogrammes.</w:t>
       </w:r>
-      <w:bookmarkStart w:id="0" w:name="_GoBack"/>
-      <w:bookmarkEnd w:id="0"/>
     </w:p>
     <w:p>
       <w:pPr>
@@ -1546,14 +1542,7 @@
                         <w:rFonts w:ascii="Cambria Math" w:hAnsi="Cambria Math"/>
                         <w:sz w:val="28"/>
                       </w:rPr>
-                      <m:t>R</m:t>
-                    </m:r>
-                    <m:r>
-                      <w:rPr>
-                        <w:rFonts w:ascii="Cambria Math" w:hAnsi="Cambria Math"/>
-                        <w:sz w:val="28"/>
-                      </w:rPr>
-                      <m:t>R</m:t>
+                      <m:t>RR</m:t>
                     </m:r>
                   </m:sub>
                 </m:sSub>
@@ -1824,14 +1813,7 @@
             <w:rFonts w:ascii="Cambria Math" w:hAnsi="Cambria Math"/>
             <w:sz w:val="28"/>
           </w:rPr>
-          <m:t>Mr</m:t>
-        </m:r>
-        <m:r>
-          <w:rPr>
-            <w:rFonts w:ascii="Cambria Math" w:hAnsi="Cambria Math"/>
-            <w:sz w:val="28"/>
-          </w:rPr>
-          <m:t xml:space="preserve">= </m:t>
+          <m:t xml:space="preserve">Mr= </m:t>
         </m:r>
         <m:f>
           <m:fPr>
@@ -1849,14 +1831,7 @@
                 <w:rFonts w:ascii="Cambria Math" w:hAnsi="Cambria Math"/>
                 <w:sz w:val="28"/>
               </w:rPr>
-              <m:t xml:space="preserve">Mouvement </m:t>
-            </m:r>
-            <m:r>
-              <w:rPr>
-                <w:rFonts w:ascii="Cambria Math" w:hAnsi="Cambria Math"/>
-                <w:sz w:val="28"/>
-              </w:rPr>
-              <m:t>roue</m:t>
+              <m:t>Mouvement roue</m:t>
             </m:r>
           </m:num>
           <m:den>
@@ -1946,140 +1921,96 @@
           <w:b/>
           <w:bCs/>
         </w:rPr>
-        <w:t xml:space="preserve">Pas fonctionnelle </w:t>
-      </w:r>
-      <w:proofErr w:type="gramStart"/>
+        <w:t>Pas fonctionnelle de ouf non plus.</w:t>
+      </w:r>
       <w:r>
         <w:rPr>
           <w:b/>
           <w:bCs/>
         </w:rPr>
-        <w:t>de ouf</w:t>
-      </w:r>
-      <w:proofErr w:type="gramEnd"/>
+        <w:t xml:space="preserve"> </w:t>
+      </w:r>
+    </w:p>
+    <w:p>
+      <w:pPr>
+        <w:pStyle w:val="Titre1"/>
+      </w:pPr>
+      <w:r>
+        <w:t>3 Applications Display</w:t>
+      </w:r>
+    </w:p>
+    <w:p/>
+    <w:p>
+      <w:pPr>
+        <w:pStyle w:val="Titre2"/>
+      </w:pPr>
+      <w:r>
+        <w:lastRenderedPageBreak/>
+        <w:t>3.1 /temps-distance</w:t>
+      </w:r>
+    </w:p>
+    <w:p/>
+    <w:p>
+      <w:r>
+        <w:tab/>
+        <w:t xml:space="preserve">Cette appli </w:t>
+      </w:r>
       <w:r>
         <w:rPr>
           <w:b/>
           <w:bCs/>
         </w:rPr>
-        <w:t xml:space="preserve"> non plus.</w:t>
-      </w:r>
-      <w:r>
-        <w:rPr>
-          <w:b/>
-          <w:bCs/>
-        </w:rPr>
+        <w:t>pas encore fonctionnelle</w:t>
+      </w:r>
+      <w:r>
+        <w:t xml:space="preserve"> est vouée à tracer rapidement toutes les valeurs enregistrées comme que fais-le data logger de </w:t>
+      </w:r>
+      <w:proofErr w:type="spellStart"/>
+      <w:r>
+        <w:t>dta</w:t>
+      </w:r>
+      <w:proofErr w:type="spellEnd"/>
+      <w:r>
+        <w:t xml:space="preserve"> fast mais avec toutes les données. On pourra ainsi tracer toutes les variables en fonction de la distance ou du temps et superposer les courbes.</w:t>
+      </w:r>
+    </w:p>
+    <w:p>
+      <w:pPr>
+        <w:pStyle w:val="Titre2"/>
+      </w:pPr>
+      <w:r>
+        <w:t>3.2 Track plot</w:t>
+      </w:r>
+    </w:p>
+    <w:p/>
+    <w:p>
+      <w:r>
+        <w:t>Cette application permet de tracer une variable en couleur sur le circuit, pratique pour étudier les performances du pilote ou voir ou apparaissent les valeurs extrêmes sur le circuit.</w:t>
+      </w:r>
+    </w:p>
+    <w:p>
+      <w:pPr>
+        <w:pStyle w:val="Titre2"/>
+      </w:pPr>
+      <w:r>
+        <w:t xml:space="preserve">3.3 X-Y </w:t>
+      </w:r>
+    </w:p>
+    <w:p/>
+    <w:p>
+      <w:r>
+        <w:t>Cette application permet</w:t>
+      </w:r>
+      <w:r>
         <w:t xml:space="preserve"> </w:t>
       </w:r>
-    </w:p>
-    <w:p>
-      <w:pPr>
-        <w:pStyle w:val="Titre1"/>
-      </w:pPr>
-      <w:r>
-        <w:t>3 Applications Display</w:t>
-      </w:r>
-    </w:p>
-    <w:p/>
-    <w:p>
-      <w:pPr>
-        <w:pStyle w:val="Titre2"/>
-      </w:pPr>
-      <w:r>
-        <w:lastRenderedPageBreak/>
-        <w:t>3.1 /temps-distance</w:t>
-      </w:r>
-    </w:p>
-    <w:p/>
-    <w:p>
-      <w:r>
-        <w:tab/>
-        <w:t xml:space="preserve">Cette appli </w:t>
-      </w:r>
-      <w:r>
-        <w:rPr>
-          <w:b/>
-          <w:bCs/>
-        </w:rPr>
-        <w:t>pas encore fonctionnelle</w:t>
-      </w:r>
-      <w:r>
-        <w:t xml:space="preserve"> est vouée à tracer rapidement toutes les valeurs enregistrées comme que fais-le data </w:t>
-      </w:r>
-      <w:proofErr w:type="spellStart"/>
-      <w:r>
-        <w:t>logger</w:t>
-      </w:r>
-      <w:proofErr w:type="spellEnd"/>
-      <w:r>
-        <w:t xml:space="preserve"> de </w:t>
-      </w:r>
-      <w:proofErr w:type="spellStart"/>
-      <w:r>
-        <w:t>dta</w:t>
-      </w:r>
-      <w:proofErr w:type="spellEnd"/>
-      <w:r>
-        <w:t xml:space="preserve"> </w:t>
-      </w:r>
-      <w:proofErr w:type="spellStart"/>
-      <w:r>
-        <w:t>fast</w:t>
-      </w:r>
-      <w:proofErr w:type="spellEnd"/>
-      <w:r>
-        <w:t xml:space="preserve"> mais avec toutes les données. On pourra ainsi tracer toutes les variables en fonction de la distance ou du temps et superposer les courbes.</w:t>
-      </w:r>
-    </w:p>
-    <w:p>
-      <w:pPr>
-        <w:pStyle w:val="Titre2"/>
-      </w:pPr>
-      <w:r>
-        <w:t>3.2 Track plot</w:t>
-      </w:r>
-    </w:p>
-    <w:p/>
-    <w:p>
-      <w:r>
-        <w:t>Cette application permet de tracer une variable en couleur sur le circuit, pratique pour étudier les performances du pilote ou voir ou apparaissent les valeurs extrêmes sur le circuit.</w:t>
-      </w:r>
-    </w:p>
-    <w:p>
-      <w:pPr>
-        <w:pStyle w:val="Titre2"/>
-      </w:pPr>
-      <w:r>
-        <w:t xml:space="preserve">3.3 X-Y </w:t>
-      </w:r>
-    </w:p>
-    <w:p/>
-    <w:p>
-      <w:r>
-        <w:t xml:space="preserve">Cette application qui </w:t>
-      </w:r>
-      <w:r>
-        <w:rPr>
-          <w:b/>
-          <w:bCs/>
-        </w:rPr>
-        <w:t>n’existe pas encor</w:t>
-      </w:r>
-      <w:r>
-        <w:rPr>
-          <w:b/>
-          <w:bCs/>
-        </w:rPr>
-        <w:t xml:space="preserve">e </w:t>
-      </w:r>
-      <w:r>
-        <w:t>permettra d</w:t>
+      <w:r>
+        <w:t>d</w:t>
       </w:r>
       <w:r>
         <w:t>’afficher facilement une variable en fonction d’une autre.</w:t>
       </w:r>
     </w:p>
-    <w:p/>
     <w:p>
       <w:pPr>
         <w:pStyle w:val="Titre1"/>
@@ -2131,7 +2062,7 @@
 </file>
 
 <file path=word/numbering.xml><?xml version="1.0" encoding="utf-8"?>
-<w:numbering xmlns:wpc="http://schemas.microsoft.com/office/word/2010/wordprocessingCanvas" xmlns:cx="http://schemas.microsoft.com/office/drawing/2014/chartex" xmlns:mc="http://schemas.openxmlformats.org/markup-compatibility/2006" xmlns:o="urn:schemas-microsoft-com:office:office" xmlns:r="http://schemas.openxmlformats.org/officeDocument/2006/relationships" xmlns:m="http://schemas.openxmlformats.org/officeDocument/2006/math" xmlns:v="urn:schemas-microsoft-com:vml" xmlns:wp14="http://schemas.microsoft.com/office/word/2010/wordprocessingDrawing" xmlns:wp="http://schemas.openxmlformats.org/drawingml/2006/wordprocessingDrawing" xmlns:w10="urn:schemas-microsoft-com:office:word" xmlns:w="http://schemas.openxmlformats.org/wordprocessingml/2006/main" xmlns:w14="http://schemas.microsoft.com/office/word/2010/wordml" xmlns:w15="http://schemas.microsoft.com/office/word/2012/wordml" xmlns:w16se="http://schemas.microsoft.com/office/word/2015/wordml/symex" xmlns:wpg="http://schemas.microsoft.com/office/word/2010/wordprocessingGroup" xmlns:wpi="http://schemas.microsoft.com/office/word/2010/wordprocessingInk" xmlns:wne="http://schemas.microsoft.com/office/word/2006/wordml" xmlns:wps="http://schemas.microsoft.com/office/word/2010/wordprocessingShape" mc:Ignorable="w14 w15 w16se wp14">
+<w:numbering xmlns:wpc="http://schemas.microsoft.com/office/word/2010/wordprocessingCanvas" xmlns:cx="http://schemas.microsoft.com/office/drawing/2014/chartex" xmlns:cx1="http://schemas.microsoft.com/office/drawing/2015/9/8/chartex" xmlns:cx2="http://schemas.microsoft.com/office/drawing/2015/10/21/chartex" xmlns:cx3="http://schemas.microsoft.com/office/drawing/2016/5/9/chartex" xmlns:cx4="http://schemas.microsoft.com/office/drawing/2016/5/10/chartex" xmlns:cx5="http://schemas.microsoft.com/office/drawing/2016/5/11/chartex" xmlns:cx6="http://schemas.microsoft.com/office/drawing/2016/5/12/chartex" xmlns:cx7="http://schemas.microsoft.com/office/drawing/2016/5/13/chartex" xmlns:cx8="http://schemas.microsoft.com/office/drawing/2016/5/14/chartex" xmlns:mc="http://schemas.openxmlformats.org/markup-compatibility/2006" xmlns:aink="http://schemas.microsoft.com/office/drawing/2016/ink" xmlns:am3d="http://schemas.microsoft.com/office/drawing/2017/model3d" xmlns:o="urn:schemas-microsoft-com:office:office" xmlns:r="http://schemas.openxmlformats.org/officeDocument/2006/relationships" xmlns:m="http://schemas.openxmlformats.org/officeDocument/2006/math" xmlns:v="urn:schemas-microsoft-com:vml" xmlns:wp14="http://schemas.microsoft.com/office/word/2010/wordprocessingDrawing" xmlns:wp="http://schemas.openxmlformats.org/drawingml/2006/wordprocessingDrawing" xmlns:w10="urn:schemas-microsoft-com:office:word" xmlns:w="http://schemas.openxmlformats.org/wordprocessingml/2006/main" xmlns:w14="http://schemas.microsoft.com/office/word/2010/wordml" xmlns:w15="http://schemas.microsoft.com/office/word/2012/wordml" xmlns:w16cex="http://schemas.microsoft.com/office/word/2018/wordml/cex" xmlns:w16cid="http://schemas.microsoft.com/office/word/2016/wordml/cid" xmlns:w16="http://schemas.microsoft.com/office/word/2018/wordml" xmlns:w16se="http://schemas.microsoft.com/office/word/2015/wordml/symex" xmlns:wpg="http://schemas.microsoft.com/office/word/2010/wordprocessingGroup" xmlns:wpi="http://schemas.microsoft.com/office/word/2010/wordprocessingInk" xmlns:wne="http://schemas.microsoft.com/office/word/2006/wordml" xmlns:wps="http://schemas.microsoft.com/office/word/2010/wordprocessingShape" mc:Ignorable="w14 w15 w16se w16cid w16 w16cex wp14">
   <w:abstractNum w:abstractNumId="0" w15:restartNumberingAfterBreak="0">
     <w:nsid w:val="43026A8D"/>
     <w:multiLevelType w:val="hybridMultilevel"/>
@@ -2368,7 +2299,7 @@
 </file>
 
 <file path=word/styles.xml><?xml version="1.0" encoding="utf-8"?>
-<w:styles xmlns:mc="http://schemas.openxmlformats.org/markup-compatibility/2006" xmlns:r="http://schemas.openxmlformats.org/officeDocument/2006/relationships" xmlns:w="http://schemas.openxmlformats.org/wordprocessingml/2006/main" xmlns:w14="http://schemas.microsoft.com/office/word/2010/wordml" xmlns:w15="http://schemas.microsoft.com/office/word/2012/wordml" xmlns:w16se="http://schemas.microsoft.com/office/word/2015/wordml/symex" mc:Ignorable="w14 w15 w16se">
+<w:styles xmlns:mc="http://schemas.openxmlformats.org/markup-compatibility/2006" xmlns:r="http://schemas.openxmlformats.org/officeDocument/2006/relationships" xmlns:w="http://schemas.openxmlformats.org/wordprocessingml/2006/main" xmlns:w14="http://schemas.microsoft.com/office/word/2010/wordml" xmlns:w15="http://schemas.microsoft.com/office/word/2012/wordml" xmlns:w16cex="http://schemas.microsoft.com/office/word/2018/wordml/cex" xmlns:w16cid="http://schemas.microsoft.com/office/word/2016/wordml/cid" xmlns:w16="http://schemas.microsoft.com/office/word/2018/wordml" xmlns:w16se="http://schemas.microsoft.com/office/word/2015/wordml/symex" mc:Ignorable="w14 w15 w16se w16cid w16 w16cex">
   <w:docDefaults>
     <w:rPrDefault>
       <w:rPr>
@@ -2384,7 +2315,7 @@
       </w:pPr>
     </w:pPrDefault>
   </w:docDefaults>
-  <w:latentStyles w:defLockedState="0" w:defUIPriority="99" w:defSemiHidden="0" w:defUnhideWhenUsed="0" w:defQFormat="0" w:count="371">
+  <w:latentStyles w:defLockedState="0" w:defUIPriority="99" w:defSemiHidden="0" w:defUnhideWhenUsed="0" w:defQFormat="0" w:count="376">
     <w:lsdException w:name="Normal" w:uiPriority="0" w:qFormat="1"/>
     <w:lsdException w:name="heading 1" w:uiPriority="9" w:qFormat="1"/>
     <w:lsdException w:name="heading 2" w:semiHidden="1" w:uiPriority="9" w:unhideWhenUsed="1" w:qFormat="1"/>
@@ -2490,7 +2421,6 @@
     <w:lsdException w:name="HTML Sample" w:semiHidden="1" w:unhideWhenUsed="1"/>
     <w:lsdException w:name="HTML Typewriter" w:semiHidden="1" w:unhideWhenUsed="1"/>
     <w:lsdException w:name="HTML Variable" w:semiHidden="1" w:unhideWhenUsed="1"/>
-    <w:lsdException w:name="Normal Table" w:semiHidden="1" w:unhideWhenUsed="1"/>
     <w:lsdException w:name="annotation subject" w:semiHidden="1" w:unhideWhenUsed="1"/>
     <w:lsdException w:name="No List" w:semiHidden="1" w:unhideWhenUsed="1"/>
     <w:lsdException w:name="Outline List 1" w:semiHidden="1" w:unhideWhenUsed="1"/>
@@ -2533,11 +2463,8 @@
     <w:lsdException w:name="Table Contemporary" w:semiHidden="1" w:unhideWhenUsed="1"/>
     <w:lsdException w:name="Table Elegant" w:semiHidden="1" w:unhideWhenUsed="1"/>
     <w:lsdException w:name="Table Professional" w:semiHidden="1" w:unhideWhenUsed="1"/>
-    <w:lsdException w:name="Table Subtle 1" w:semiHidden="1" w:unhideWhenUsed="1"/>
     <w:lsdException w:name="Table Subtle 2" w:semiHidden="1" w:unhideWhenUsed="1"/>
     <w:lsdException w:name="Table Web 1" w:semiHidden="1" w:unhideWhenUsed="1"/>
-    <w:lsdException w:name="Table Web 2" w:semiHidden="1" w:unhideWhenUsed="1"/>
-    <w:lsdException w:name="Table Web 3" w:semiHidden="1" w:unhideWhenUsed="1"/>
     <w:lsdException w:name="Balloon Text" w:semiHidden="1" w:unhideWhenUsed="1"/>
     <w:lsdException w:name="Table Grid" w:uiPriority="39"/>
     <w:lsdException w:name="Table Theme" w:semiHidden="1" w:unhideWhenUsed="1"/>
@@ -2756,6 +2683,11 @@
     <w:lsdException w:name="List Table 5 Dark Accent 6" w:uiPriority="50"/>
     <w:lsdException w:name="List Table 6 Colorful Accent 6" w:uiPriority="51"/>
     <w:lsdException w:name="List Table 7 Colorful Accent 6" w:uiPriority="52"/>
+    <w:lsdException w:name="Mention" w:semiHidden="1" w:unhideWhenUsed="1"/>
+    <w:lsdException w:name="Smart Hyperlink" w:semiHidden="1" w:unhideWhenUsed="1"/>
+    <w:lsdException w:name="Hashtag" w:semiHidden="1" w:unhideWhenUsed="1"/>
+    <w:lsdException w:name="Unresolved Mention" w:semiHidden="1" w:unhideWhenUsed="1"/>
+    <w:lsdException w:name="Smart Link" w:semiHidden="1" w:unhideWhenUsed="1"/>
   </w:latentStyles>
   <w:style w:type="paragraph" w:default="1" w:styleId="Normal">
     <w:name w:val="Normal"/>

</xml_diff>